<commit_message>
Se hicieron las correciones debidas a los documentos
</commit_message>
<xml_diff>
--- a/Template_Artefactos/REQ_SPC_V1.1.docx
+++ b/Template_Artefactos/REQ_SPC_V1.1.docx
@@ -1,6 +1,6 @@
 
 <file path=word/document.xml><?xml version="1.0" encoding="utf-8"?>
-<w:document xmlns:wpc="http://schemas.microsoft.com/office/word/2010/wordprocessingCanvas" xmlns:cx="http://schemas.microsoft.com/office/drawing/2014/chartex" xmlns:cx1="http://schemas.microsoft.com/office/drawing/2015/9/8/chartex" xmlns:cx2="http://schemas.microsoft.com/office/drawing/2015/10/21/chartex" xmlns:cx3="http://schemas.microsoft.com/office/drawing/2016/5/9/chartex" xmlns:cx4="http://schemas.microsoft.com/office/drawing/2016/5/10/chartex" xmlns:cx5="http://schemas.microsoft.com/office/drawing/2016/5/11/chartex" xmlns:cx6="http://schemas.microsoft.com/office/drawing/2016/5/12/chartex" xmlns:cx7="http://schemas.microsoft.com/office/drawing/2016/5/13/chartex" xmlns:cx8="http://schemas.microsoft.com/office/drawing/2016/5/14/chartex" xmlns:mc="http://schemas.openxmlformats.org/markup-compatibility/2006" xmlns:aink="http://schemas.microsoft.com/office/drawing/2016/ink" xmlns:am3d="http://schemas.microsoft.com/office/drawing/2017/model3d" xmlns:o="urn:schemas-microsoft-com:office:office" xmlns:oel="http://schemas.microsoft.com/office/2019/extlst" xmlns:r="http://schemas.openxmlformats.org/officeDocument/2006/relationships" xmlns:m="http://schemas.openxmlformats.org/officeDocument/2006/math" xmlns:v="urn:schemas-microsoft-com:vml" xmlns:wp14="http://schemas.microsoft.com/office/word/2010/wordprocessingDrawing" xmlns:wp="http://schemas.openxmlformats.org/drawingml/2006/wordprocessingDrawing" xmlns:w10="urn:schemas-microsoft-com:office:word" xmlns:w="http://schemas.openxmlformats.org/wordprocessingml/2006/main" xmlns:w14="http://schemas.microsoft.com/office/word/2010/wordml" xmlns:w15="http://schemas.microsoft.com/office/word/2012/wordml" xmlns:w16cex="http://schemas.microsoft.com/office/word/2018/wordml/cex" xmlns:w16cid="http://schemas.microsoft.com/office/word/2016/wordml/cid" xmlns:w16="http://schemas.microsoft.com/office/word/2018/wordml" xmlns:w16sdtdh="http://schemas.microsoft.com/office/word/2020/wordml/sdtdatahash" xmlns:w16se="http://schemas.microsoft.com/office/word/2015/wordml/symex" xmlns:wpg="http://schemas.microsoft.com/office/word/2010/wordprocessingGroup" xmlns:wpi="http://schemas.microsoft.com/office/word/2010/wordprocessingInk" xmlns:wne="http://schemas.microsoft.com/office/word/2006/wordml" xmlns:wps="http://schemas.microsoft.com/office/word/2010/wordprocessingShape" mc:Ignorable="w14 w15 w16se w16cid w16 w16cex w16sdtdh wp14">
+<w:document xmlns:wpc="http://schemas.microsoft.com/office/word/2010/wordprocessingCanvas" xmlns:cx="http://schemas.microsoft.com/office/drawing/2014/chartex" xmlns:mc="http://schemas.openxmlformats.org/markup-compatibility/2006" xmlns:o="urn:schemas-microsoft-com:office:office" xmlns:r="http://schemas.openxmlformats.org/officeDocument/2006/relationships" xmlns:m="http://schemas.openxmlformats.org/officeDocument/2006/math" xmlns:v="urn:schemas-microsoft-com:vml" xmlns:wp14="http://schemas.microsoft.com/office/word/2010/wordprocessingDrawing" xmlns:wp="http://schemas.openxmlformats.org/drawingml/2006/wordprocessingDrawing" xmlns:w10="urn:schemas-microsoft-com:office:word" xmlns:w="http://schemas.openxmlformats.org/wordprocessingml/2006/main" xmlns:w14="http://schemas.microsoft.com/office/word/2010/wordml" xmlns:w15="http://schemas.microsoft.com/office/word/2012/wordml" xmlns:w16se="http://schemas.microsoft.com/office/word/2015/wordml/symex" xmlns:wpg="http://schemas.microsoft.com/office/word/2010/wordprocessingGroup" xmlns:wpi="http://schemas.microsoft.com/office/word/2010/wordprocessingInk" xmlns:wne="http://schemas.microsoft.com/office/word/2006/wordml" xmlns:wps="http://schemas.microsoft.com/office/word/2010/wordprocessingShape" mc:Ignorable="w14 w15 w16se wp14">
   <w:body>
     <w:p>
       <w:pPr>
@@ -2161,15 +2161,7 @@
         <w:t xml:space="preserve">revisados por los encargados de la inscripción y coordinan una videoconferencia </w:t>
       </w:r>
       <w:r>
-        <w:t xml:space="preserve">a través de Google </w:t>
-      </w:r>
-      <w:proofErr w:type="spellStart"/>
-      <w:r>
-        <w:t>Meet</w:t>
-      </w:r>
-      <w:proofErr w:type="spellEnd"/>
-      <w:r>
-        <w:t>.</w:t>
+        <w:t>a través de Google Meet.</w:t>
       </w:r>
       <w:r>
         <w:t xml:space="preserve"> Realizada la videoconferencia se dejan los comentarios acerca de ella. Si los encargados notaron alguna </w:t>
@@ -2477,12 +2469,14 @@
           <w:lang w:val="es-ES_tradnl"/>
         </w:rPr>
       </w:pPr>
+      <w:bookmarkStart w:id="25" w:name="_GoBack"/>
+      <w:bookmarkEnd w:id="25"/>
       <w:r>
         <w:rPr>
           <w:noProof/>
         </w:rPr>
-        <w:pict w14:anchorId="1C3825BE">
-          <v:shape id="_x0000_s1042" type="#_x0000_t75" style="position:absolute;margin-left:-26.5pt;margin-top:188.45pt;width:520pt;height:197.7pt;z-index:3;mso-position-horizontal-relative:text;mso-position-vertical-relative:text;mso-width-relative:page;mso-height-relative:page">
+        <w:pict w14:anchorId="2BD3BCD5">
+          <v:shape id="_x0000_s1044" type="#_x0000_t75" style="position:absolute;margin-left:-26.5pt;margin-top:191.85pt;width:290.85pt;height:158.5pt;z-index:3;mso-position-horizontal-relative:text;mso-position-vertical-relative:text;mso-width-relative:page;mso-height-relative:page">
             <v:imagedata r:id="rId12" o:title="BPD-SP"/>
           </v:shape>
         </w:pict>
@@ -2498,7 +2492,7 @@
 </file>
 
 <file path=word/endnotes.xml><?xml version="1.0" encoding="utf-8"?>
-<w:endnotes xmlns:wpc="http://schemas.microsoft.com/office/word/2010/wordprocessingCanvas" xmlns:cx="http://schemas.microsoft.com/office/drawing/2014/chartex" xmlns:cx1="http://schemas.microsoft.com/office/drawing/2015/9/8/chartex" xmlns:cx2="http://schemas.microsoft.com/office/drawing/2015/10/21/chartex" xmlns:cx3="http://schemas.microsoft.com/office/drawing/2016/5/9/chartex" xmlns:cx4="http://schemas.microsoft.com/office/drawing/2016/5/10/chartex" xmlns:cx5="http://schemas.microsoft.com/office/drawing/2016/5/11/chartex" xmlns:cx6="http://schemas.microsoft.com/office/drawing/2016/5/12/chartex" xmlns:cx7="http://schemas.microsoft.com/office/drawing/2016/5/13/chartex" xmlns:cx8="http://schemas.microsoft.com/office/drawing/2016/5/14/chartex" xmlns:mc="http://schemas.openxmlformats.org/markup-compatibility/2006" xmlns:aink="http://schemas.microsoft.com/office/drawing/2016/ink" xmlns:am3d="http://schemas.microsoft.com/office/drawing/2017/model3d" xmlns:o="urn:schemas-microsoft-com:office:office" xmlns:oel="http://schemas.microsoft.com/office/2019/extlst" xmlns:r="http://schemas.openxmlformats.org/officeDocument/2006/relationships" xmlns:m="http://schemas.openxmlformats.org/officeDocument/2006/math" xmlns:v="urn:schemas-microsoft-com:vml" xmlns:wp14="http://schemas.microsoft.com/office/word/2010/wordprocessingDrawing" xmlns:wp="http://schemas.openxmlformats.org/drawingml/2006/wordprocessingDrawing" xmlns:w10="urn:schemas-microsoft-com:office:word" xmlns:w="http://schemas.openxmlformats.org/wordprocessingml/2006/main" xmlns:w14="http://schemas.microsoft.com/office/word/2010/wordml" xmlns:w15="http://schemas.microsoft.com/office/word/2012/wordml" xmlns:w16cex="http://schemas.microsoft.com/office/word/2018/wordml/cex" xmlns:w16cid="http://schemas.microsoft.com/office/word/2016/wordml/cid" xmlns:w16="http://schemas.microsoft.com/office/word/2018/wordml" xmlns:w16sdtdh="http://schemas.microsoft.com/office/word/2020/wordml/sdtdatahash" xmlns:w16se="http://schemas.microsoft.com/office/word/2015/wordml/symex" xmlns:wpg="http://schemas.microsoft.com/office/word/2010/wordprocessingGroup" xmlns:wpi="http://schemas.microsoft.com/office/word/2010/wordprocessingInk" xmlns:wne="http://schemas.microsoft.com/office/word/2006/wordml" xmlns:wps="http://schemas.microsoft.com/office/word/2010/wordprocessingShape" mc:Ignorable="w14 w15 w16se w16cid w16 w16cex w16sdtdh wp14">
+<w:endnotes xmlns:wpc="http://schemas.microsoft.com/office/word/2010/wordprocessingCanvas" xmlns:cx="http://schemas.microsoft.com/office/drawing/2014/chartex" xmlns:mc="http://schemas.openxmlformats.org/markup-compatibility/2006" xmlns:o="urn:schemas-microsoft-com:office:office" xmlns:r="http://schemas.openxmlformats.org/officeDocument/2006/relationships" xmlns:m="http://schemas.openxmlformats.org/officeDocument/2006/math" xmlns:v="urn:schemas-microsoft-com:vml" xmlns:wp14="http://schemas.microsoft.com/office/word/2010/wordprocessingDrawing" xmlns:wp="http://schemas.openxmlformats.org/drawingml/2006/wordprocessingDrawing" xmlns:w10="urn:schemas-microsoft-com:office:word" xmlns:w="http://schemas.openxmlformats.org/wordprocessingml/2006/main" xmlns:w14="http://schemas.microsoft.com/office/word/2010/wordml" xmlns:w15="http://schemas.microsoft.com/office/word/2012/wordml" xmlns:w16se="http://schemas.microsoft.com/office/word/2015/wordml/symex" xmlns:wpg="http://schemas.microsoft.com/office/word/2010/wordprocessingGroup" xmlns:wpi="http://schemas.microsoft.com/office/word/2010/wordprocessingInk" xmlns:wne="http://schemas.microsoft.com/office/word/2006/wordml" xmlns:wps="http://schemas.microsoft.com/office/word/2010/wordprocessingShape" mc:Ignorable="w14 w15 w16se wp14">
   <w:endnote w:type="separator" w:id="-1">
     <w:p>
       <w:pPr>
@@ -2523,7 +2517,7 @@
 </file>
 
 <file path=word/footer1.xml><?xml version="1.0" encoding="utf-8"?>
-<w:ftr xmlns:wpc="http://schemas.microsoft.com/office/word/2010/wordprocessingCanvas" xmlns:cx="http://schemas.microsoft.com/office/drawing/2014/chartex" xmlns:cx1="http://schemas.microsoft.com/office/drawing/2015/9/8/chartex" xmlns:cx2="http://schemas.microsoft.com/office/drawing/2015/10/21/chartex" xmlns:cx3="http://schemas.microsoft.com/office/drawing/2016/5/9/chartex" xmlns:cx4="http://schemas.microsoft.com/office/drawing/2016/5/10/chartex" xmlns:cx5="http://schemas.microsoft.com/office/drawing/2016/5/11/chartex" xmlns:cx6="http://schemas.microsoft.com/office/drawing/2016/5/12/chartex" xmlns:cx7="http://schemas.microsoft.com/office/drawing/2016/5/13/chartex" xmlns:cx8="http://schemas.microsoft.com/office/drawing/2016/5/14/chartex" xmlns:mc="http://schemas.openxmlformats.org/markup-compatibility/2006" xmlns:aink="http://schemas.microsoft.com/office/drawing/2016/ink" xmlns:am3d="http://schemas.microsoft.com/office/drawing/2017/model3d" xmlns:o="urn:schemas-microsoft-com:office:office" xmlns:oel="http://schemas.microsoft.com/office/2019/extlst" xmlns:r="http://schemas.openxmlformats.org/officeDocument/2006/relationships" xmlns:m="http://schemas.openxmlformats.org/officeDocument/2006/math" xmlns:v="urn:schemas-microsoft-com:vml" xmlns:wp14="http://schemas.microsoft.com/office/word/2010/wordprocessingDrawing" xmlns:wp="http://schemas.openxmlformats.org/drawingml/2006/wordprocessingDrawing" xmlns:w10="urn:schemas-microsoft-com:office:word" xmlns:w="http://schemas.openxmlformats.org/wordprocessingml/2006/main" xmlns:w14="http://schemas.microsoft.com/office/word/2010/wordml" xmlns:w15="http://schemas.microsoft.com/office/word/2012/wordml" xmlns:w16cex="http://schemas.microsoft.com/office/word/2018/wordml/cex" xmlns:w16cid="http://schemas.microsoft.com/office/word/2016/wordml/cid" xmlns:w16="http://schemas.microsoft.com/office/word/2018/wordml" xmlns:w16sdtdh="http://schemas.microsoft.com/office/word/2020/wordml/sdtdatahash" xmlns:w16se="http://schemas.microsoft.com/office/word/2015/wordml/symex" xmlns:wpg="http://schemas.microsoft.com/office/word/2010/wordprocessingGroup" xmlns:wpi="http://schemas.microsoft.com/office/word/2010/wordprocessingInk" xmlns:wne="http://schemas.microsoft.com/office/word/2006/wordml" xmlns:wps="http://schemas.microsoft.com/office/word/2010/wordprocessingShape" mc:Ignorable="w14 w15 w16se w16cid w16 w16cex w16sdtdh wp14">
+<w:ftr xmlns:wpc="http://schemas.microsoft.com/office/word/2010/wordprocessingCanvas" xmlns:cx="http://schemas.microsoft.com/office/drawing/2014/chartex" xmlns:mc="http://schemas.openxmlformats.org/markup-compatibility/2006" xmlns:o="urn:schemas-microsoft-com:office:office" xmlns:r="http://schemas.openxmlformats.org/officeDocument/2006/relationships" xmlns:m="http://schemas.openxmlformats.org/officeDocument/2006/math" xmlns:v="urn:schemas-microsoft-com:vml" xmlns:wp14="http://schemas.microsoft.com/office/word/2010/wordprocessingDrawing" xmlns:wp="http://schemas.openxmlformats.org/drawingml/2006/wordprocessingDrawing" xmlns:w10="urn:schemas-microsoft-com:office:word" xmlns:w="http://schemas.openxmlformats.org/wordprocessingml/2006/main" xmlns:w14="http://schemas.microsoft.com/office/word/2010/wordml" xmlns:w15="http://schemas.microsoft.com/office/word/2012/wordml" xmlns:w16se="http://schemas.microsoft.com/office/word/2015/wordml/symex" xmlns:wpg="http://schemas.microsoft.com/office/word/2010/wordprocessingGroup" xmlns:wpi="http://schemas.microsoft.com/office/word/2010/wordprocessingInk" xmlns:wne="http://schemas.microsoft.com/office/word/2006/wordml" xmlns:wps="http://schemas.microsoft.com/office/word/2010/wordprocessingShape" mc:Ignorable="w14 w15 w16se wp14">
   <w:tbl>
     <w:tblPr>
       <w:tblW w:w="0" w:type="auto"/>
@@ -2641,8 +2635,9 @@
           <w:r>
             <w:rPr>
               <w:rStyle w:val="Nmerodepgina"/>
+              <w:noProof/>
             </w:rPr>
-            <w:t>5</w:t>
+            <w:t>6</w:t>
           </w:r>
           <w:r>
             <w:rPr>
@@ -2663,7 +2658,7 @@
 </file>
 
 <file path=word/footnotes.xml><?xml version="1.0" encoding="utf-8"?>
-<w:footnotes xmlns:wpc="http://schemas.microsoft.com/office/word/2010/wordprocessingCanvas" xmlns:cx="http://schemas.microsoft.com/office/drawing/2014/chartex" xmlns:cx1="http://schemas.microsoft.com/office/drawing/2015/9/8/chartex" xmlns:cx2="http://schemas.microsoft.com/office/drawing/2015/10/21/chartex" xmlns:cx3="http://schemas.microsoft.com/office/drawing/2016/5/9/chartex" xmlns:cx4="http://schemas.microsoft.com/office/drawing/2016/5/10/chartex" xmlns:cx5="http://schemas.microsoft.com/office/drawing/2016/5/11/chartex" xmlns:cx6="http://schemas.microsoft.com/office/drawing/2016/5/12/chartex" xmlns:cx7="http://schemas.microsoft.com/office/drawing/2016/5/13/chartex" xmlns:cx8="http://schemas.microsoft.com/office/drawing/2016/5/14/chartex" xmlns:mc="http://schemas.openxmlformats.org/markup-compatibility/2006" xmlns:aink="http://schemas.microsoft.com/office/drawing/2016/ink" xmlns:am3d="http://schemas.microsoft.com/office/drawing/2017/model3d" xmlns:o="urn:schemas-microsoft-com:office:office" xmlns:oel="http://schemas.microsoft.com/office/2019/extlst" xmlns:r="http://schemas.openxmlformats.org/officeDocument/2006/relationships" xmlns:m="http://schemas.openxmlformats.org/officeDocument/2006/math" xmlns:v="urn:schemas-microsoft-com:vml" xmlns:wp14="http://schemas.microsoft.com/office/word/2010/wordprocessingDrawing" xmlns:wp="http://schemas.openxmlformats.org/drawingml/2006/wordprocessingDrawing" xmlns:w10="urn:schemas-microsoft-com:office:word" xmlns:w="http://schemas.openxmlformats.org/wordprocessingml/2006/main" xmlns:w14="http://schemas.microsoft.com/office/word/2010/wordml" xmlns:w15="http://schemas.microsoft.com/office/word/2012/wordml" xmlns:w16cex="http://schemas.microsoft.com/office/word/2018/wordml/cex" xmlns:w16cid="http://schemas.microsoft.com/office/word/2016/wordml/cid" xmlns:w16="http://schemas.microsoft.com/office/word/2018/wordml" xmlns:w16sdtdh="http://schemas.microsoft.com/office/word/2020/wordml/sdtdatahash" xmlns:w16se="http://schemas.microsoft.com/office/word/2015/wordml/symex" xmlns:wpg="http://schemas.microsoft.com/office/word/2010/wordprocessingGroup" xmlns:wpi="http://schemas.microsoft.com/office/word/2010/wordprocessingInk" xmlns:wne="http://schemas.microsoft.com/office/word/2006/wordml" xmlns:wps="http://schemas.microsoft.com/office/word/2010/wordprocessingShape" mc:Ignorable="w14 w15 w16se w16cid w16 w16cex w16sdtdh wp14">
+<w:footnotes xmlns:wpc="http://schemas.microsoft.com/office/word/2010/wordprocessingCanvas" xmlns:cx="http://schemas.microsoft.com/office/drawing/2014/chartex" xmlns:mc="http://schemas.openxmlformats.org/markup-compatibility/2006" xmlns:o="urn:schemas-microsoft-com:office:office" xmlns:r="http://schemas.openxmlformats.org/officeDocument/2006/relationships" xmlns:m="http://schemas.openxmlformats.org/officeDocument/2006/math" xmlns:v="urn:schemas-microsoft-com:vml" xmlns:wp14="http://schemas.microsoft.com/office/word/2010/wordprocessingDrawing" xmlns:wp="http://schemas.openxmlformats.org/drawingml/2006/wordprocessingDrawing" xmlns:w10="urn:schemas-microsoft-com:office:word" xmlns:w="http://schemas.openxmlformats.org/wordprocessingml/2006/main" xmlns:w14="http://schemas.microsoft.com/office/word/2010/wordml" xmlns:w15="http://schemas.microsoft.com/office/word/2012/wordml" xmlns:w16se="http://schemas.microsoft.com/office/word/2015/wordml/symex" xmlns:wpg="http://schemas.microsoft.com/office/word/2010/wordprocessingGroup" xmlns:wpi="http://schemas.microsoft.com/office/word/2010/wordprocessingInk" xmlns:wne="http://schemas.microsoft.com/office/word/2006/wordml" xmlns:wps="http://schemas.microsoft.com/office/word/2010/wordprocessingShape" mc:Ignorable="w14 w15 w16se wp14">
   <w:footnote w:type="separator" w:id="-1">
     <w:p>
       <w:pPr>
@@ -2688,7 +2683,7 @@
 </file>
 
 <file path=word/header1.xml><?xml version="1.0" encoding="utf-8"?>
-<w:hdr xmlns:wpc="http://schemas.microsoft.com/office/word/2010/wordprocessingCanvas" xmlns:cx="http://schemas.microsoft.com/office/drawing/2014/chartex" xmlns:cx1="http://schemas.microsoft.com/office/drawing/2015/9/8/chartex" xmlns:cx2="http://schemas.microsoft.com/office/drawing/2015/10/21/chartex" xmlns:cx3="http://schemas.microsoft.com/office/drawing/2016/5/9/chartex" xmlns:cx4="http://schemas.microsoft.com/office/drawing/2016/5/10/chartex" xmlns:cx5="http://schemas.microsoft.com/office/drawing/2016/5/11/chartex" xmlns:cx6="http://schemas.microsoft.com/office/drawing/2016/5/12/chartex" xmlns:cx7="http://schemas.microsoft.com/office/drawing/2016/5/13/chartex" xmlns:cx8="http://schemas.microsoft.com/office/drawing/2016/5/14/chartex" xmlns:mc="http://schemas.openxmlformats.org/markup-compatibility/2006" xmlns:aink="http://schemas.microsoft.com/office/drawing/2016/ink" xmlns:am3d="http://schemas.microsoft.com/office/drawing/2017/model3d" xmlns:o="urn:schemas-microsoft-com:office:office" xmlns:oel="http://schemas.microsoft.com/office/2019/extlst" xmlns:r="http://schemas.openxmlformats.org/officeDocument/2006/relationships" xmlns:m="http://schemas.openxmlformats.org/officeDocument/2006/math" xmlns:v="urn:schemas-microsoft-com:vml" xmlns:wp14="http://schemas.microsoft.com/office/word/2010/wordprocessingDrawing" xmlns:wp="http://schemas.openxmlformats.org/drawingml/2006/wordprocessingDrawing" xmlns:w10="urn:schemas-microsoft-com:office:word" xmlns:w="http://schemas.openxmlformats.org/wordprocessingml/2006/main" xmlns:w14="http://schemas.microsoft.com/office/word/2010/wordml" xmlns:w15="http://schemas.microsoft.com/office/word/2012/wordml" xmlns:w16cex="http://schemas.microsoft.com/office/word/2018/wordml/cex" xmlns:w16cid="http://schemas.microsoft.com/office/word/2016/wordml/cid" xmlns:w16="http://schemas.microsoft.com/office/word/2018/wordml" xmlns:w16sdtdh="http://schemas.microsoft.com/office/word/2020/wordml/sdtdatahash" xmlns:w16se="http://schemas.microsoft.com/office/word/2015/wordml/symex" xmlns:wpg="http://schemas.microsoft.com/office/word/2010/wordprocessingGroup" xmlns:wpi="http://schemas.microsoft.com/office/word/2010/wordprocessingInk" xmlns:wne="http://schemas.microsoft.com/office/word/2006/wordml" xmlns:wps="http://schemas.microsoft.com/office/word/2010/wordprocessingShape" mc:Ignorable="w14 w15 w16se w16cid w16 w16cex w16sdtdh wp14">
+<w:hdr xmlns:wpc="http://schemas.microsoft.com/office/word/2010/wordprocessingCanvas" xmlns:cx="http://schemas.microsoft.com/office/drawing/2014/chartex" xmlns:mc="http://schemas.openxmlformats.org/markup-compatibility/2006" xmlns:o="urn:schemas-microsoft-com:office:office" xmlns:r="http://schemas.openxmlformats.org/officeDocument/2006/relationships" xmlns:m="http://schemas.openxmlformats.org/officeDocument/2006/math" xmlns:v="urn:schemas-microsoft-com:vml" xmlns:wp14="http://schemas.microsoft.com/office/word/2010/wordprocessingDrawing" xmlns:wp="http://schemas.openxmlformats.org/drawingml/2006/wordprocessingDrawing" xmlns:w10="urn:schemas-microsoft-com:office:word" xmlns:w="http://schemas.openxmlformats.org/wordprocessingml/2006/main" xmlns:w14="http://schemas.microsoft.com/office/word/2010/wordml" xmlns:w15="http://schemas.microsoft.com/office/word/2012/wordml" xmlns:w16se="http://schemas.microsoft.com/office/word/2015/wordml/symex" xmlns:wpg="http://schemas.microsoft.com/office/word/2010/wordprocessingGroup" xmlns:wpi="http://schemas.microsoft.com/office/word/2010/wordprocessingInk" xmlns:wne="http://schemas.microsoft.com/office/word/2006/wordml" xmlns:wps="http://schemas.microsoft.com/office/word/2010/wordprocessingShape" mc:Ignorable="w14 w15 w16se wp14">
   <w:p>
     <w:pPr>
       <w:rPr>
@@ -2747,7 +2742,7 @@
 </file>
 
 <file path=word/header2.xml><?xml version="1.0" encoding="utf-8"?>
-<w:hdr xmlns:wpc="http://schemas.microsoft.com/office/word/2010/wordprocessingCanvas" xmlns:cx="http://schemas.microsoft.com/office/drawing/2014/chartex" xmlns:cx1="http://schemas.microsoft.com/office/drawing/2015/9/8/chartex" xmlns:cx2="http://schemas.microsoft.com/office/drawing/2015/10/21/chartex" xmlns:cx3="http://schemas.microsoft.com/office/drawing/2016/5/9/chartex" xmlns:cx4="http://schemas.microsoft.com/office/drawing/2016/5/10/chartex" xmlns:cx5="http://schemas.microsoft.com/office/drawing/2016/5/11/chartex" xmlns:cx6="http://schemas.microsoft.com/office/drawing/2016/5/12/chartex" xmlns:cx7="http://schemas.microsoft.com/office/drawing/2016/5/13/chartex" xmlns:cx8="http://schemas.microsoft.com/office/drawing/2016/5/14/chartex" xmlns:mc="http://schemas.openxmlformats.org/markup-compatibility/2006" xmlns:aink="http://schemas.microsoft.com/office/drawing/2016/ink" xmlns:am3d="http://schemas.microsoft.com/office/drawing/2017/model3d" xmlns:o="urn:schemas-microsoft-com:office:office" xmlns:oel="http://schemas.microsoft.com/office/2019/extlst" xmlns:r="http://schemas.openxmlformats.org/officeDocument/2006/relationships" xmlns:m="http://schemas.openxmlformats.org/officeDocument/2006/math" xmlns:v="urn:schemas-microsoft-com:vml" xmlns:wp14="http://schemas.microsoft.com/office/word/2010/wordprocessingDrawing" xmlns:wp="http://schemas.openxmlformats.org/drawingml/2006/wordprocessingDrawing" xmlns:w10="urn:schemas-microsoft-com:office:word" xmlns:w="http://schemas.openxmlformats.org/wordprocessingml/2006/main" xmlns:w14="http://schemas.microsoft.com/office/word/2010/wordml" xmlns:w15="http://schemas.microsoft.com/office/word/2012/wordml" xmlns:w16cex="http://schemas.microsoft.com/office/word/2018/wordml/cex" xmlns:w16cid="http://schemas.microsoft.com/office/word/2016/wordml/cid" xmlns:w16="http://schemas.microsoft.com/office/word/2018/wordml" xmlns:w16sdtdh="http://schemas.microsoft.com/office/word/2020/wordml/sdtdatahash" xmlns:w16se="http://schemas.microsoft.com/office/word/2015/wordml/symex" xmlns:wpg="http://schemas.microsoft.com/office/word/2010/wordprocessingGroup" xmlns:wpi="http://schemas.microsoft.com/office/word/2010/wordprocessingInk" xmlns:wne="http://schemas.microsoft.com/office/word/2006/wordml" xmlns:wps="http://schemas.microsoft.com/office/word/2010/wordprocessingShape" mc:Ignorable="w14 w15 w16se w16cid w16 w16cex w16sdtdh wp14">
+<w:hdr xmlns:wpc="http://schemas.microsoft.com/office/word/2010/wordprocessingCanvas" xmlns:cx="http://schemas.microsoft.com/office/drawing/2014/chartex" xmlns:mc="http://schemas.openxmlformats.org/markup-compatibility/2006" xmlns:o="urn:schemas-microsoft-com:office:office" xmlns:r="http://schemas.openxmlformats.org/officeDocument/2006/relationships" xmlns:m="http://schemas.openxmlformats.org/officeDocument/2006/math" xmlns:v="urn:schemas-microsoft-com:vml" xmlns:wp14="http://schemas.microsoft.com/office/word/2010/wordprocessingDrawing" xmlns:wp="http://schemas.openxmlformats.org/drawingml/2006/wordprocessingDrawing" xmlns:w10="urn:schemas-microsoft-com:office:word" xmlns:w="http://schemas.openxmlformats.org/wordprocessingml/2006/main" xmlns:w14="http://schemas.microsoft.com/office/word/2010/wordml" xmlns:w15="http://schemas.microsoft.com/office/word/2012/wordml" xmlns:w16se="http://schemas.microsoft.com/office/word/2015/wordml/symex" xmlns:wpg="http://schemas.microsoft.com/office/word/2010/wordprocessingGroup" xmlns:wpi="http://schemas.microsoft.com/office/word/2010/wordprocessingInk" xmlns:wne="http://schemas.microsoft.com/office/word/2006/wordml" xmlns:wps="http://schemas.microsoft.com/office/word/2010/wordprocessingShape" mc:Ignorable="w14 w15 w16se wp14">
   <w:tbl>
     <w:tblPr>
       <w:tblW w:w="0" w:type="auto"/>
@@ -2874,7 +2869,7 @@
 </file>
 
 <file path=word/numbering.xml><?xml version="1.0" encoding="utf-8"?>
-<w:numbering xmlns:wpc="http://schemas.microsoft.com/office/word/2010/wordprocessingCanvas" xmlns:cx="http://schemas.microsoft.com/office/drawing/2014/chartex" xmlns:cx1="http://schemas.microsoft.com/office/drawing/2015/9/8/chartex" xmlns:cx2="http://schemas.microsoft.com/office/drawing/2015/10/21/chartex" xmlns:cx3="http://schemas.microsoft.com/office/drawing/2016/5/9/chartex" xmlns:cx4="http://schemas.microsoft.com/office/drawing/2016/5/10/chartex" xmlns:cx5="http://schemas.microsoft.com/office/drawing/2016/5/11/chartex" xmlns:cx6="http://schemas.microsoft.com/office/drawing/2016/5/12/chartex" xmlns:cx7="http://schemas.microsoft.com/office/drawing/2016/5/13/chartex" xmlns:cx8="http://schemas.microsoft.com/office/drawing/2016/5/14/chartex" xmlns:mc="http://schemas.openxmlformats.org/markup-compatibility/2006" xmlns:aink="http://schemas.microsoft.com/office/drawing/2016/ink" xmlns:am3d="http://schemas.microsoft.com/office/drawing/2017/model3d" xmlns:o="urn:schemas-microsoft-com:office:office" xmlns:oel="http://schemas.microsoft.com/office/2019/extlst" xmlns:r="http://schemas.openxmlformats.org/officeDocument/2006/relationships" xmlns:m="http://schemas.openxmlformats.org/officeDocument/2006/math" xmlns:v="urn:schemas-microsoft-com:vml" xmlns:wp14="http://schemas.microsoft.com/office/word/2010/wordprocessingDrawing" xmlns:wp="http://schemas.openxmlformats.org/drawingml/2006/wordprocessingDrawing" xmlns:w10="urn:schemas-microsoft-com:office:word" xmlns:w="http://schemas.openxmlformats.org/wordprocessingml/2006/main" xmlns:w14="http://schemas.microsoft.com/office/word/2010/wordml" xmlns:w15="http://schemas.microsoft.com/office/word/2012/wordml" xmlns:w16cex="http://schemas.microsoft.com/office/word/2018/wordml/cex" xmlns:w16cid="http://schemas.microsoft.com/office/word/2016/wordml/cid" xmlns:w16="http://schemas.microsoft.com/office/word/2018/wordml" xmlns:w16sdtdh="http://schemas.microsoft.com/office/word/2020/wordml/sdtdatahash" xmlns:w16se="http://schemas.microsoft.com/office/word/2015/wordml/symex" xmlns:wpg="http://schemas.microsoft.com/office/word/2010/wordprocessingGroup" xmlns:wpi="http://schemas.microsoft.com/office/word/2010/wordprocessingInk" xmlns:wne="http://schemas.microsoft.com/office/word/2006/wordml" xmlns:wps="http://schemas.microsoft.com/office/word/2010/wordprocessingShape" mc:Ignorable="w14 w15 w16se w16cid w16 w16cex w16sdtdh wp14">
+<w:numbering xmlns:wpc="http://schemas.microsoft.com/office/word/2010/wordprocessingCanvas" xmlns:cx="http://schemas.microsoft.com/office/drawing/2014/chartex" xmlns:mc="http://schemas.openxmlformats.org/markup-compatibility/2006" xmlns:o="urn:schemas-microsoft-com:office:office" xmlns:r="http://schemas.openxmlformats.org/officeDocument/2006/relationships" xmlns:m="http://schemas.openxmlformats.org/officeDocument/2006/math" xmlns:v="urn:schemas-microsoft-com:vml" xmlns:wp14="http://schemas.microsoft.com/office/word/2010/wordprocessingDrawing" xmlns:wp="http://schemas.openxmlformats.org/drawingml/2006/wordprocessingDrawing" xmlns:w10="urn:schemas-microsoft-com:office:word" xmlns:w="http://schemas.openxmlformats.org/wordprocessingml/2006/main" xmlns:w14="http://schemas.microsoft.com/office/word/2010/wordml" xmlns:w15="http://schemas.microsoft.com/office/word/2012/wordml" xmlns:w16se="http://schemas.microsoft.com/office/word/2015/wordml/symex" xmlns:wpg="http://schemas.microsoft.com/office/word/2010/wordprocessingGroup" xmlns:wpi="http://schemas.microsoft.com/office/word/2010/wordprocessingInk" xmlns:wne="http://schemas.microsoft.com/office/word/2006/wordml" xmlns:wps="http://schemas.microsoft.com/office/word/2010/wordprocessingShape" mc:Ignorable="w14 w15 w16se wp14">
   <w:abstractNum w:abstractNumId="0" w15:restartNumberingAfterBreak="0">
     <w:nsid w:val="24AD45A6"/>
     <w:multiLevelType w:val="hybridMultilevel"/>
@@ -3298,16 +3293,16 @@
       </w:pPr>
     </w:lvl>
   </w:abstractNum>
-  <w:num w:numId="1" w16cid:durableId="441996780">
+  <w:num w:numId="1">
     <w:abstractNumId w:val="2"/>
   </w:num>
-  <w:num w:numId="2" w16cid:durableId="1722367915">
+  <w:num w:numId="2">
     <w:abstractNumId w:val="3"/>
   </w:num>
-  <w:num w:numId="3" w16cid:durableId="1384989033">
+  <w:num w:numId="3">
     <w:abstractNumId w:val="0"/>
   </w:num>
-  <w:num w:numId="4" w16cid:durableId="1902590550">
+  <w:num w:numId="4">
     <w:abstractNumId w:val="1"/>
   </w:num>
   <w:numIdMacAtCleanup w:val="4"/>
@@ -3315,7 +3310,7 @@
 </file>
 
 <file path=word/styles.xml><?xml version="1.0" encoding="utf-8"?>
-<w:styles xmlns:mc="http://schemas.openxmlformats.org/markup-compatibility/2006" xmlns:r="http://schemas.openxmlformats.org/officeDocument/2006/relationships" xmlns:w="http://schemas.openxmlformats.org/wordprocessingml/2006/main" xmlns:w14="http://schemas.microsoft.com/office/word/2010/wordml" xmlns:w15="http://schemas.microsoft.com/office/word/2012/wordml" xmlns:w16cex="http://schemas.microsoft.com/office/word/2018/wordml/cex" xmlns:w16cid="http://schemas.microsoft.com/office/word/2016/wordml/cid" xmlns:w16="http://schemas.microsoft.com/office/word/2018/wordml" xmlns:w16sdtdh="http://schemas.microsoft.com/office/word/2020/wordml/sdtdatahash" xmlns:w16se="http://schemas.microsoft.com/office/word/2015/wordml/symex" mc:Ignorable="w14 w15 w16se w16cid w16 w16cex w16sdtdh">
+<w:styles xmlns:mc="http://schemas.openxmlformats.org/markup-compatibility/2006" xmlns:r="http://schemas.openxmlformats.org/officeDocument/2006/relationships" xmlns:w="http://schemas.openxmlformats.org/wordprocessingml/2006/main" xmlns:w14="http://schemas.microsoft.com/office/word/2010/wordml" xmlns:w15="http://schemas.microsoft.com/office/word/2012/wordml" xmlns:w16se="http://schemas.microsoft.com/office/word/2015/wordml/symex" mc:Ignorable="w14 w15 w16se">
   <w:docDefaults>
     <w:rPrDefault>
       <w:rPr>
@@ -3325,7 +3320,7 @@
     </w:rPrDefault>
     <w:pPrDefault/>
   </w:docDefaults>
-  <w:latentStyles w:defLockedState="0" w:defUIPriority="99" w:defSemiHidden="0" w:defUnhideWhenUsed="0" w:defQFormat="0" w:count="376">
+  <w:latentStyles w:defLockedState="0" w:defUIPriority="99" w:defSemiHidden="0" w:defUnhideWhenUsed="0" w:defQFormat="0" w:count="371">
     <w:lsdException w:name="Normal" w:uiPriority="0" w:qFormat="1"/>
     <w:lsdException w:name="heading 1" w:uiPriority="9" w:qFormat="1"/>
     <w:lsdException w:name="heading 2" w:uiPriority="9" w:qFormat="1"/>
@@ -3697,11 +3692,6 @@
     <w:lsdException w:name="List Table 5 Dark Accent 6" w:uiPriority="50"/>
     <w:lsdException w:name="List Table 6 Colorful Accent 6" w:uiPriority="51"/>
     <w:lsdException w:name="List Table 7 Colorful Accent 6" w:uiPriority="52"/>
-    <w:lsdException w:name="Mention" w:semiHidden="1" w:unhideWhenUsed="1"/>
-    <w:lsdException w:name="Smart Hyperlink" w:semiHidden="1" w:unhideWhenUsed="1"/>
-    <w:lsdException w:name="Hashtag" w:semiHidden="1" w:unhideWhenUsed="1"/>
-    <w:lsdException w:name="Unresolved Mention" w:semiHidden="1" w:unhideWhenUsed="1"/>
-    <w:lsdException w:name="Smart Link" w:semiHidden="1" w:unhideWhenUsed="1"/>
   </w:latentStyles>
   <w:style w:type="paragraph" w:default="1" w:styleId="Normal">
     <w:name w:val="Normal"/>
@@ -4691,7 +4681,7 @@
 </file>
 
 <file path=customXml/itemProps1.xml><?xml version="1.0" encoding="utf-8"?>
-<ds:datastoreItem xmlns:ds="http://schemas.openxmlformats.org/officeDocument/2006/customXml" ds:itemID="{BEC32C5E-0862-4792-96FD-0D4A4640DCED}">
+<ds:datastoreItem xmlns:ds="http://schemas.openxmlformats.org/officeDocument/2006/customXml" ds:itemID="{62655331-5FA4-44E2-B4E2-6D91A3F19150}">
   <ds:schemaRefs>
     <ds:schemaRef ds:uri="http://schemas.openxmlformats.org/officeDocument/2006/bibliography"/>
   </ds:schemaRefs>

</xml_diff>